<commit_message>
Update Task 1 and 2 Original Tests.docx
Adding Screenshots
</commit_message>
<xml_diff>
--- a/Documentation/Task 1 and 2 Original Tests.docx
+++ b/Documentation/Task 1 and 2 Original Tests.docx
@@ -14,7 +14,21 @@
           <w:b/>
           <w:bCs/>
         </w:rPr>
-        <w:t>Tests:</w:t>
+        <w:t>Tests</w:t>
+      </w:r>
+      <w:r>
+        <w:rPr>
+          <w:b/>
+          <w:bCs/>
+        </w:rPr>
+        <w:t xml:space="preserve"> for Requirements for Task 1 and 2</w:t>
+      </w:r>
+      <w:r>
+        <w:rPr>
+          <w:b/>
+          <w:bCs/>
+        </w:rPr>
+        <w:t>:</w:t>
       </w:r>
     </w:p>
     <w:p>
@@ -29,7 +43,10 @@
         <w:t xml:space="preserve">User inputs a proper search and a successful </w:t>
       </w:r>
       <w:r>
-        <w:t>url is produced</w:t>
+        <w:t xml:space="preserve">URL </w:t>
+      </w:r>
+      <w:r>
+        <w:t>is produced</w:t>
       </w:r>
       <w:r>
         <w:t>.</w:t>
@@ -41,7 +58,7 @@
           <w:noProof/>
         </w:rPr>
         <w:drawing>
-          <wp:inline distT="0" distB="0" distL="0" distR="0" wp14:anchorId="16203F3E" wp14:editId="58C6E3FE">
+          <wp:inline distT="0" distB="0" distL="0" distR="0" wp14:anchorId="16203F3E" wp14:editId="06356786">
             <wp:extent cx="5943600" cy="3194685"/>
             <wp:effectExtent l="0" t="0" r="0" b="5715"/>
             <wp:docPr id="903626781" name="Picture 1" descr="A screenshot of a computer&#10;&#10;AI-generated content may be incorrect."/>
@@ -90,6 +107,7 @@
         </w:drawing>
       </w:r>
     </w:p>
+    <w:p/>
     <w:p>
       <w:pPr>
         <w:pStyle w:val="ListParagraph"/>
@@ -100,6 +118,112 @@
       </w:pPr>
       <w:r>
         <w:t>User inputs an invalid search and an error is produced.</w:t>
+      </w:r>
+    </w:p>
+    <w:p>
+      <w:r>
+        <w:drawing>
+          <wp:inline distT="0" distB="0" distL="0" distR="0" wp14:anchorId="75F8C135" wp14:editId="09772705">
+            <wp:extent cx="5943600" cy="3343275"/>
+            <wp:effectExtent l="0" t="0" r="0" b="9525"/>
+            <wp:docPr id="892355668" name="Picture 1" descr="A screenshot of a computer&#10;&#10;AI-generated content may be incorrect."/>
+            <wp:cNvGraphicFramePr>
+              <a:graphicFrameLocks xmlns:a="http://schemas.openxmlformats.org/drawingml/2006/main" noChangeAspect="1"/>
+            </wp:cNvGraphicFramePr>
+            <a:graphic xmlns:a="http://schemas.openxmlformats.org/drawingml/2006/main">
+              <a:graphicData uri="http://schemas.openxmlformats.org/drawingml/2006/picture">
+                <pic:pic xmlns:pic="http://schemas.openxmlformats.org/drawingml/2006/picture">
+                  <pic:nvPicPr>
+                    <pic:cNvPr id="892355668" name="Picture 1" descr="A screenshot of a computer&#10;&#10;AI-generated content may be incorrect."/>
+                    <pic:cNvPicPr/>
+                  </pic:nvPicPr>
+                  <pic:blipFill>
+                    <a:blip r:embed="rId6"/>
+                    <a:stretch>
+                      <a:fillRect/>
+                    </a:stretch>
+                  </pic:blipFill>
+                  <pic:spPr>
+                    <a:xfrm>
+                      <a:off x="0" y="0"/>
+                      <a:ext cx="5943600" cy="3343275"/>
+                    </a:xfrm>
+                    <a:prstGeom prst="rect">
+                      <a:avLst/>
+                    </a:prstGeom>
+                  </pic:spPr>
+                </pic:pic>
+              </a:graphicData>
+            </a:graphic>
+          </wp:inline>
+        </w:drawing>
+      </w:r>
+    </w:p>
+    <w:p>
+      <w:pPr>
+        <w:rPr>
+          <w:b/>
+          <w:bCs/>
+        </w:rPr>
+      </w:pPr>
+      <w:r>
+        <w:rPr>
+          <w:b/>
+          <w:bCs/>
+        </w:rPr>
+        <w:lastRenderedPageBreak/>
+        <w:t>Tests Continued:</w:t>
+      </w:r>
+    </w:p>
+    <w:p>
+      <w:pPr>
+        <w:pStyle w:val="ListParagraph"/>
+        <w:numPr>
+          <w:ilvl w:val="0"/>
+          <w:numId w:val="1"/>
+        </w:numPr>
+      </w:pPr>
+      <w:r>
+        <w:t>User inputs a potentially misleading search and an error is produced.</w:t>
+      </w:r>
+    </w:p>
+    <w:p>
+      <w:r>
+        <w:drawing>
+          <wp:inline distT="0" distB="0" distL="0" distR="0" wp14:anchorId="36C98292" wp14:editId="5F068678">
+            <wp:extent cx="5943600" cy="3343275"/>
+            <wp:effectExtent l="0" t="0" r="0" b="9525"/>
+            <wp:docPr id="625104208" name="Picture 1" descr="A screenshot of a computer&#10;&#10;AI-generated content may be incorrect."/>
+            <wp:cNvGraphicFramePr>
+              <a:graphicFrameLocks xmlns:a="http://schemas.openxmlformats.org/drawingml/2006/main" noChangeAspect="1"/>
+            </wp:cNvGraphicFramePr>
+            <a:graphic xmlns:a="http://schemas.openxmlformats.org/drawingml/2006/main">
+              <a:graphicData uri="http://schemas.openxmlformats.org/drawingml/2006/picture">
+                <pic:pic xmlns:pic="http://schemas.openxmlformats.org/drawingml/2006/picture">
+                  <pic:nvPicPr>
+                    <pic:cNvPr id="625104208" name="Picture 1" descr="A screenshot of a computer&#10;&#10;AI-generated content may be incorrect."/>
+                    <pic:cNvPicPr/>
+                  </pic:nvPicPr>
+                  <pic:blipFill>
+                    <a:blip r:embed="rId7"/>
+                    <a:stretch>
+                      <a:fillRect/>
+                    </a:stretch>
+                  </pic:blipFill>
+                  <pic:spPr>
+                    <a:xfrm>
+                      <a:off x="0" y="0"/>
+                      <a:ext cx="5943600" cy="3343275"/>
+                    </a:xfrm>
+                    <a:prstGeom prst="rect">
+                      <a:avLst/>
+                    </a:prstGeom>
+                  </pic:spPr>
+                </pic:pic>
+              </a:graphicData>
+            </a:graphic>
+          </wp:inline>
+        </w:drawing>
       </w:r>
     </w:p>
     <w:sectPr>
@@ -117,7 +241,7 @@
   <w:abstractNum w:abstractNumId="0" w15:restartNumberingAfterBreak="0">
     <w:nsid w:val="65D60198"/>
     <w:multiLevelType w:val="hybridMultilevel"/>
-    <w:tmpl w:val="BFF6B176"/>
+    <w:tmpl w:val="DD1C30DC"/>
     <w:lvl w:ilvl="0" w:tplc="04090001">
       <w:start w:val="1"/>
       <w:numFmt w:val="bullet"/>

</xml_diff>